<commit_message>
Viral Tweets - yes, with emojis
</commit_message>
<xml_diff>
--- a/drafts/OezdemirRauh_EUTweet_20210624.docx
+++ b/drafts/OezdemirRauh_EUTweet_20210624.docx
@@ -10686,7 +10686,55 @@
           <w:lang w:val="en-GB"/>
         </w:rPr>
         <w:lastRenderedPageBreak/>
-        <w:t xml:space="preserve">feature, tweets from supranational EU actors are on par or even exceed domestic and international political actors. In about 60 to 80% of all supranational message on Twitter an external online source is referred to. </w:t>
+        <w:t xml:space="preserve">feature, tweets from supranational EU actors are on par or even exceed </w:t>
+      </w:r>
+      <w:r>
+        <w:rPr>
+          <w:sz w:val="20"/>
+          <w:szCs w:val="18"/>
+          <w:lang w:val="en-GB"/>
+        </w:rPr>
+        <w:t xml:space="preserve">messages from </w:t>
+      </w:r>
+      <w:r>
+        <w:rPr>
+          <w:sz w:val="20"/>
+          <w:szCs w:val="18"/>
+          <w:lang w:val="en-GB"/>
+        </w:rPr>
+        <w:t xml:space="preserve">domestic and international political actors. In about 60 to 80% of all supranational </w:t>
+      </w:r>
+      <w:r>
+        <w:rPr>
+          <w:sz w:val="20"/>
+          <w:szCs w:val="18"/>
+          <w:lang w:val="en-GB"/>
+        </w:rPr>
+        <w:t xml:space="preserve">Twitter </w:t>
+      </w:r>
+      <w:r>
+        <w:rPr>
+          <w:sz w:val="20"/>
+          <w:szCs w:val="18"/>
+          <w:lang w:val="en-GB"/>
+        </w:rPr>
+        <w:t>message</w:t>
+      </w:r>
+      <w:r>
+        <w:rPr>
+          <w:sz w:val="20"/>
+          <w:szCs w:val="18"/>
+          <w:lang w:val="en-GB"/>
+        </w:rPr>
+        <w:t>s</w:t>
+      </w:r>
+      <w:r>
+        <w:rPr>
+          <w:sz w:val="20"/>
+          <w:szCs w:val="18"/>
+          <w:lang w:val="en-GB"/>
+        </w:rPr>
+        <w:t xml:space="preserve"> an external online source is referred to. </w:t>
       </w:r>
     </w:p>
     <w:p>
@@ -10777,6 +10825,14 @@
           <w:szCs w:val="18"/>
           <w:lang w:val="en-GB"/>
         </w:rPr>
+        <w:t>with</w:t>
+      </w:r>
+      <w:r>
+        <w:rPr>
+          <w:sz w:val="20"/>
+          <w:szCs w:val="18"/>
+          <w:lang w:val="en-GB"/>
+        </w:rPr>
         <w:t>in</w:t>
       </w:r>
       <w:r>
@@ -11111,23 +11167,23 @@
           <w:szCs w:val="18"/>
           <w:lang w:val="en-GB"/>
         </w:rPr>
-        <w:t xml:space="preserve">A if not the crucial question for supranational public communication on social media is whether (citizen) users engage with the messages. A necessary condition for </w:t>
-      </w:r>
-      <w:r>
-        <w:rPr>
-          <w:sz w:val="20"/>
-          <w:szCs w:val="18"/>
-          <w:lang w:val="en-GB"/>
-        </w:rPr>
-        <w:t>this</w:t>
-      </w:r>
-      <w:r>
-        <w:rPr>
-          <w:sz w:val="20"/>
-          <w:szCs w:val="18"/>
-          <w:lang w:val="en-GB"/>
-        </w:rPr>
-        <w:t xml:space="preserve"> is that many users see the message</w:t>
+        <w:t xml:space="preserve">A crucial question for supranational public communication on social media is whether (citizen) users engage with the messages. A necessary condition for </w:t>
+      </w:r>
+      <w:r>
+        <w:rPr>
+          <w:sz w:val="20"/>
+          <w:szCs w:val="18"/>
+          <w:lang w:val="en-GB"/>
+        </w:rPr>
+        <w:t>engagement</w:t>
+      </w:r>
+      <w:r>
+        <w:rPr>
+          <w:sz w:val="20"/>
+          <w:szCs w:val="18"/>
+          <w:lang w:val="en-GB"/>
+        </w:rPr>
+        <w:t xml:space="preserve"> is that users see the message</w:t>
       </w:r>
       <w:r>
         <w:rPr>
@@ -11143,15 +11199,39 @@
           <w:szCs w:val="18"/>
           <w:lang w:val="en-GB"/>
         </w:rPr>
-        <w:t xml:space="preserve">. Unfortunately, </w:t>
-      </w:r>
-      <w:r>
-        <w:rPr>
-          <w:sz w:val="20"/>
-          <w:szCs w:val="18"/>
-          <w:lang w:val="en-GB"/>
-        </w:rPr>
-        <w:t>we cannot easily get reliable information on this. The research track API does not include the number of ‘impressions’ per tweet which is also only available for the last 60 days in commercial access options</w:t>
+        <w:t xml:space="preserve">. </w:t>
+      </w:r>
+      <w:r>
+        <w:rPr>
+          <w:sz w:val="20"/>
+          <w:szCs w:val="18"/>
+          <w:lang w:val="en-GB"/>
+        </w:rPr>
+        <w:t>R</w:t>
+      </w:r>
+      <w:r>
+        <w:rPr>
+          <w:sz w:val="20"/>
+          <w:szCs w:val="18"/>
+          <w:lang w:val="en-GB"/>
+        </w:rPr>
+        <w:t>eliable information on this</w:t>
+      </w:r>
+      <w:r>
+        <w:rPr>
+          <w:sz w:val="20"/>
+          <w:szCs w:val="18"/>
+          <w:lang w:val="en-GB"/>
+        </w:rPr>
+        <w:t xml:space="preserve"> is not easy to obtain, however.</w:t>
+      </w:r>
+      <w:r>
+        <w:rPr>
+          <w:sz w:val="20"/>
+          <w:szCs w:val="18"/>
+          <w:lang w:val="en-GB"/>
+        </w:rPr>
+        <w:t xml:space="preserve"> The research track API does not include the number of ‘impressions’ per tweet which is also only available for the last 60 days in commercial access options</w:t>
       </w:r>
       <w:r>
         <w:rPr>
@@ -11202,7 +11282,7 @@
           <w:szCs w:val="18"/>
           <w:lang w:val="en-GB"/>
         </w:rPr>
-        <w:t xml:space="preserve">What we know, however, is that the messages are shown </w:t>
+        <w:t xml:space="preserve">What we know, however, is that messages are shown </w:t>
       </w:r>
       <w:r>
         <w:rPr>
@@ -11270,15 +11350,47 @@
           <w:szCs w:val="18"/>
           <w:lang w:val="en-GB"/>
         </w:rPr>
-        <w:t xml:space="preserve">each Twitter account in our samples to then scrape the follower count the raw html of </w:t>
-      </w:r>
-      <w:r>
-        <w:rPr>
-          <w:sz w:val="20"/>
-          <w:szCs w:val="18"/>
-          <w:lang w:val="en-GB"/>
-        </w:rPr>
-        <w:t>each snapshot (accounting for design changes on the Twitter page over time)</w:t>
+        <w:t>each Twitter account in our samples to then scrape the follower count</w:t>
+      </w:r>
+      <w:r>
+        <w:rPr>
+          <w:sz w:val="20"/>
+          <w:szCs w:val="18"/>
+          <w:lang w:val="en-GB"/>
+        </w:rPr>
+        <w:t>s from</w:t>
+      </w:r>
+      <w:r>
+        <w:rPr>
+          <w:sz w:val="20"/>
+          <w:szCs w:val="18"/>
+          <w:lang w:val="en-GB"/>
+        </w:rPr>
+        <w:t xml:space="preserve"> the raw html of </w:t>
+      </w:r>
+      <w:r>
+        <w:rPr>
+          <w:sz w:val="20"/>
+          <w:szCs w:val="18"/>
+          <w:lang w:val="en-GB"/>
+        </w:rPr>
+        <w:t xml:space="preserve">the </w:t>
+      </w:r>
+      <w:r>
+        <w:rPr>
+          <w:sz w:val="20"/>
+          <w:szCs w:val="18"/>
+          <w:lang w:val="en-GB"/>
+        </w:rPr>
+        <w:t>snapshot</w:t>
+      </w:r>
+      <w:r>
+        <w:rPr>
+          <w:sz w:val="20"/>
+          <w:szCs w:val="18"/>
+          <w:lang w:val="en-GB"/>
+        </w:rPr>
+        <w:t>s</w:t>
       </w:r>
       <w:r>
         <w:rPr>
@@ -11305,7 +11417,79 @@
           <w:szCs w:val="18"/>
           <w:lang w:val="en-GB"/>
         </w:rPr>
-        <w:t xml:space="preserve">We must note, though, that the availability of archive.org snapshots is rather unequally distributed in our sample of 115 supranational EU accounts. While we can extract 842 </w:t>
+        <w:t>But</w:t>
+      </w:r>
+      <w:r>
+        <w:rPr>
+          <w:sz w:val="20"/>
+          <w:szCs w:val="18"/>
+          <w:lang w:val="en-GB"/>
+        </w:rPr>
+        <w:t xml:space="preserve"> the availability of archive.org snapshots is rather unequally distributed</w:t>
+      </w:r>
+      <w:r>
+        <w:rPr>
+          <w:sz w:val="20"/>
+          <w:szCs w:val="18"/>
+          <w:lang w:val="en-GB"/>
+        </w:rPr>
+        <w:t>.</w:t>
+      </w:r>
+      <w:r>
+        <w:rPr>
+          <w:sz w:val="20"/>
+          <w:szCs w:val="18"/>
+          <w:lang w:val="en-GB"/>
+        </w:rPr>
+        <w:t xml:space="preserve"> </w:t>
+      </w:r>
+      <w:r>
+        <w:rPr>
+          <w:sz w:val="20"/>
+          <w:szCs w:val="18"/>
+          <w:lang w:val="en-GB"/>
+        </w:rPr>
+        <w:t>Withi</w:t>
+      </w:r>
+      <w:r>
+        <w:rPr>
+          <w:sz w:val="20"/>
+          <w:szCs w:val="18"/>
+          <w:lang w:val="en-GB"/>
+        </w:rPr>
+        <w:t>n our sample of 115 supranational EU</w:t>
+      </w:r>
+      <w:r>
+        <w:rPr>
+          <w:sz w:val="20"/>
+          <w:szCs w:val="18"/>
+          <w:lang w:val="en-GB"/>
+        </w:rPr>
+        <w:t xml:space="preserve"> </w:t>
+      </w:r>
+      <w:r>
+        <w:rPr>
+          <w:sz w:val="20"/>
+          <w:szCs w:val="18"/>
+          <w:lang w:val="en-GB"/>
+        </w:rPr>
+        <w:t>accounts</w:t>
+      </w:r>
+      <w:r>
+        <w:rPr>
+          <w:sz w:val="20"/>
+          <w:szCs w:val="18"/>
+          <w:lang w:val="en-GB"/>
+        </w:rPr>
+        <w:t>,</w:t>
+      </w:r>
+      <w:r>
+        <w:rPr>
+          <w:sz w:val="20"/>
+          <w:szCs w:val="18"/>
+          <w:lang w:val="en-GB"/>
+        </w:rPr>
+        <w:t xml:space="preserve"> we can extract 842 </w:t>
       </w:r>
       <w:r>
         <w:rPr>
@@ -11321,16 +11505,381 @@
           <w:szCs w:val="18"/>
           <w:lang w:val="en-GB"/>
         </w:rPr>
-        <w:t xml:space="preserve"> of the @EU-Commission profile</w:t>
-      </w:r>
-      <w:r>
-        <w:rPr>
-          <w:sz w:val="20"/>
-          <w:szCs w:val="18"/>
-          <w:lang w:val="en-GB"/>
-        </w:rPr>
-        <w:t>, 548 for @EUClimateAction, or 380 for @vonderleyen, there are five accounts with only one snapshots and seven that have never been crawled by archive.org. We thus linearly interpolate the daily number of followers between each measurement point, taking only the account creation date and the scraping date for those without snapshots. This is arguably not very precise, but the best possible data that we can think of. Figure XXX shows follower counts of supranational Twitter profiles over time.</w:t>
-      </w:r>
+        <w:t xml:space="preserve"> of the @EU</w:t>
+      </w:r>
+      <w:r>
+        <w:rPr>
+          <w:sz w:val="20"/>
+          <w:szCs w:val="18"/>
+          <w:lang w:val="en-GB"/>
+        </w:rPr>
+        <w:t>_</w:t>
+      </w:r>
+      <w:r>
+        <w:rPr>
+          <w:sz w:val="20"/>
+          <w:szCs w:val="18"/>
+          <w:lang w:val="en-GB"/>
+        </w:rPr>
+        <w:t>Commission profile</w:t>
+      </w:r>
+      <w:r>
+        <w:rPr>
+          <w:sz w:val="20"/>
+          <w:szCs w:val="18"/>
+          <w:lang w:val="en-GB"/>
+        </w:rPr>
+        <w:t>, 548 for @EUClimateAction, or 380 for @vonderleyen</w:t>
+      </w:r>
+      <w:r>
+        <w:rPr>
+          <w:sz w:val="20"/>
+          <w:szCs w:val="18"/>
+          <w:lang w:val="en-GB"/>
+        </w:rPr>
+        <w:t>, for example</w:t>
+      </w:r>
+      <w:r>
+        <w:rPr>
+          <w:sz w:val="20"/>
+          <w:szCs w:val="18"/>
+          <w:lang w:val="en-GB"/>
+        </w:rPr>
+        <w:t>. But</w:t>
+      </w:r>
+      <w:r>
+        <w:rPr>
+          <w:sz w:val="20"/>
+          <w:szCs w:val="18"/>
+          <w:lang w:val="en-GB"/>
+        </w:rPr>
+        <w:t xml:space="preserve"> there are five accounts with only one snapshot and seven that have never been crawled by archive.org. We linearly interpolate the daily number of followers between each measurement point, taking only the account creation date and the scraping date for </w:t>
+      </w:r>
+      <w:r>
+        <w:rPr>
+          <w:sz w:val="20"/>
+          <w:szCs w:val="18"/>
+          <w:lang w:val="en-GB"/>
+        </w:rPr>
+        <w:t xml:space="preserve">accounts </w:t>
+      </w:r>
+      <w:r>
+        <w:rPr>
+          <w:sz w:val="20"/>
+          <w:szCs w:val="18"/>
+          <w:lang w:val="en-GB"/>
+        </w:rPr>
+        <w:t xml:space="preserve">without snapshots. This is arguably not very precise, but the best possible </w:t>
+      </w:r>
+      <w:r>
+        <w:rPr>
+          <w:sz w:val="20"/>
+          <w:szCs w:val="18"/>
+          <w:lang w:val="en-GB"/>
+        </w:rPr>
+        <w:t xml:space="preserve">information on historical follower counts </w:t>
+      </w:r>
+      <w:r>
+        <w:rPr>
+          <w:sz w:val="20"/>
+          <w:szCs w:val="18"/>
+          <w:lang w:val="en-GB"/>
+        </w:rPr>
+        <w:t xml:space="preserve">that we can think of. </w:t>
+      </w:r>
+      <w:r>
+        <w:rPr>
+          <w:rFonts w:cs="Calibri"/>
+          <w:sz w:val="20"/>
+          <w:szCs w:val="20"/>
+          <w:lang w:val="en-GB"/>
+        </w:rPr>
+        <w:fldChar w:fldCharType="begin"/>
+      </w:r>
+      <w:r>
+        <w:rPr>
+          <w:rFonts w:cs="Calibri"/>
+          <w:sz w:val="20"/>
+          <w:szCs w:val="20"/>
+          <w:lang w:val="en-GB"/>
+        </w:rPr>
+        <w:instrText xml:space="preserve"> REF _Ref75463867 \h </w:instrText>
+      </w:r>
+      <w:r>
+        <w:rPr>
+          <w:rFonts w:cs="Calibri"/>
+          <w:sz w:val="20"/>
+          <w:szCs w:val="20"/>
+          <w:lang w:val="en-GB"/>
+        </w:rPr>
+      </w:r>
+      <w:r>
+        <w:rPr>
+          <w:rFonts w:cs="Calibri"/>
+          <w:sz w:val="20"/>
+          <w:szCs w:val="20"/>
+          <w:lang w:val="en-GB"/>
+        </w:rPr>
+        <w:instrText xml:space="preserve"> \* MERGEFORMAT </w:instrText>
+      </w:r>
+      <w:r>
+        <w:rPr>
+          <w:rFonts w:cs="Calibri"/>
+          <w:sz w:val="20"/>
+          <w:szCs w:val="20"/>
+          <w:lang w:val="en-GB"/>
+        </w:rPr>
+        <w:fldChar w:fldCharType="separate"/>
+      </w:r>
+      <w:r>
+        <w:rPr>
+          <w:rFonts w:cs="Calibri"/>
+          <w:sz w:val="20"/>
+          <w:szCs w:val="20"/>
+          <w:lang w:val="en-GB"/>
+        </w:rPr>
+        <w:t xml:space="preserve">Figure </w:t>
+      </w:r>
+      <w:r>
+        <w:rPr>
+          <w:rFonts w:cs="Calibri"/>
+          <w:noProof/>
+          <w:sz w:val="20"/>
+          <w:szCs w:val="20"/>
+          <w:lang w:val="en-GB"/>
+        </w:rPr>
+        <w:t>4</w:t>
+      </w:r>
+      <w:r>
+        <w:rPr>
+          <w:rFonts w:cs="Calibri"/>
+          <w:sz w:val="20"/>
+          <w:szCs w:val="20"/>
+          <w:lang w:val="en-GB"/>
+        </w:rPr>
+        <w:fldChar w:fldCharType="end"/>
+      </w:r>
+      <w:r>
+        <w:rPr>
+          <w:rFonts w:cs="Calibri"/>
+          <w:sz w:val="20"/>
+          <w:szCs w:val="20"/>
+          <w:lang w:val="en-GB"/>
+        </w:rPr>
+        <w:t xml:space="preserve"> </w:t>
+      </w:r>
+      <w:r>
+        <w:rPr>
+          <w:sz w:val="20"/>
+          <w:szCs w:val="18"/>
+          <w:lang w:val="en-GB"/>
+        </w:rPr>
+        <w:t xml:space="preserve">shows </w:t>
+      </w:r>
+      <w:r>
+        <w:rPr>
+          <w:sz w:val="20"/>
+          <w:szCs w:val="18"/>
+          <w:lang w:val="en-GB"/>
+        </w:rPr>
+        <w:t>how they evolved for</w:t>
+      </w:r>
+      <w:r>
+        <w:rPr>
+          <w:sz w:val="20"/>
+          <w:szCs w:val="18"/>
+          <w:lang w:val="en-GB"/>
+        </w:rPr>
+        <w:t xml:space="preserve"> supranational Twitter profiles over time.</w:t>
+      </w:r>
+    </w:p>
+    <w:p>
+      <w:pPr>
+        <w:spacing w:before="120" w:after="0" w:line="240" w:lineRule="auto"/>
+        <w:jc w:val="both"/>
+        <w:rPr>
+          <w:sz w:val="20"/>
+          <w:szCs w:val="18"/>
+          <w:lang w:val="en-GB"/>
+        </w:rPr>
+      </w:pPr>
+      <w:r>
+        <w:rPr>
+          <w:sz w:val="20"/>
+          <w:szCs w:val="18"/>
+          <w:lang w:val="en-GB"/>
+        </w:rPr>
+        <w:t xml:space="preserve">The period of growing supranational tweet volume between 2010 and 2015 we have seen above was apparently followed by a period in which an increasing number of Twitter users also decided to follow these accounts. But the figure also highlights that the distribution of Twitter followers across supranational accounts is extremely right </w:t>
+      </w:r>
+      <w:proofErr w:type="gramStart"/>
+      <w:r>
+        <w:rPr>
+          <w:sz w:val="20"/>
+          <w:szCs w:val="18"/>
+          <w:lang w:val="en-GB"/>
+        </w:rPr>
+        <w:t>skewed</w:t>
+      </w:r>
+      <w:proofErr w:type="gramEnd"/>
+      <w:r>
+        <w:rPr>
+          <w:sz w:val="20"/>
+          <w:szCs w:val="18"/>
+          <w:lang w:val="en-GB"/>
+        </w:rPr>
+        <w:t xml:space="preserve"> and that this inequality has be growing strongly over time. The by far most prominent supranational account is @EU_Commission with 1,491,799 followers as of May 3</w:t>
+      </w:r>
+      <w:r>
+        <w:rPr>
+          <w:sz w:val="20"/>
+          <w:szCs w:val="18"/>
+          <w:lang w:val="en-GB"/>
+        </w:rPr>
+        <w:t>,</w:t>
+      </w:r>
+      <w:r>
+        <w:rPr>
+          <w:sz w:val="20"/>
+          <w:szCs w:val="18"/>
+          <w:lang w:val="en-GB"/>
+        </w:rPr>
+        <w:t xml:space="preserve"> 2021, followed by the institutional accounts of the European Council President (1,194,690 followers) and the European Central Bank (627,277). Among the most prominent personal accounts are Commission </w:t>
+      </w:r>
+      <w:r>
+        <w:rPr>
+          <w:sz w:val="20"/>
+          <w:szCs w:val="18"/>
+          <w:lang w:val="en-GB"/>
+        </w:rPr>
+        <w:t>president</w:t>
+      </w:r>
+      <w:r>
+        <w:rPr>
+          <w:sz w:val="20"/>
+          <w:szCs w:val="18"/>
+          <w:lang w:val="en-GB"/>
+        </w:rPr>
+        <w:t xml:space="preserve"> Von der Leyen (587,814 followers), Competition Commissioner Vestager (295,615), and the High Representative for Foreign Affairs and Security Policy</w:t>
+      </w:r>
+      <w:r>
+        <w:rPr>
+          <w:sz w:val="20"/>
+          <w:szCs w:val="18"/>
+          <w:lang w:val="en-GB"/>
+        </w:rPr>
+        <w:t>,</w:t>
+      </w:r>
+      <w:r>
+        <w:rPr>
+          <w:sz w:val="20"/>
+          <w:szCs w:val="18"/>
+          <w:lang w:val="en-GB"/>
+        </w:rPr>
+        <w:t xml:space="preserve"> </w:t>
+      </w:r>
+      <w:proofErr w:type="spellStart"/>
+      <w:r>
+        <w:rPr>
+          <w:sz w:val="20"/>
+          <w:szCs w:val="18"/>
+          <w:lang w:val="en-GB"/>
+        </w:rPr>
+        <w:t>Josep</w:t>
+      </w:r>
+      <w:proofErr w:type="spellEnd"/>
+      <w:r>
+        <w:rPr>
+          <w:sz w:val="20"/>
+          <w:szCs w:val="18"/>
+          <w:lang w:val="en-GB"/>
+        </w:rPr>
+        <w:t xml:space="preserve"> </w:t>
+      </w:r>
+      <w:proofErr w:type="spellStart"/>
+      <w:r>
+        <w:rPr>
+          <w:sz w:val="20"/>
+          <w:szCs w:val="18"/>
+          <w:lang w:val="en-GB"/>
+        </w:rPr>
+        <w:t>Borell</w:t>
+      </w:r>
+      <w:proofErr w:type="spellEnd"/>
+      <w:r>
+        <w:rPr>
+          <w:sz w:val="20"/>
+          <w:szCs w:val="18"/>
+          <w:lang w:val="en-GB"/>
+        </w:rPr>
+        <w:t xml:space="preserve"> (</w:t>
+      </w:r>
+      <w:r>
+        <w:rPr>
+          <w:sz w:val="20"/>
+          <w:szCs w:val="18"/>
+          <w:lang w:val="en-GB"/>
+        </w:rPr>
+        <w:t>201,857). Personal accounts have on average 13,000 followers less than institutional accounts, but this difference is not statistically significant</w:t>
+      </w:r>
+      <w:r>
+        <w:rPr>
+          <w:sz w:val="20"/>
+          <w:szCs w:val="18"/>
+          <w:lang w:val="en-GB"/>
+        </w:rPr>
+        <w:t>,</w:t>
+      </w:r>
+      <w:r>
+        <w:rPr>
+          <w:sz w:val="20"/>
+          <w:szCs w:val="18"/>
+          <w:lang w:val="en-GB"/>
+        </w:rPr>
+        <w:t xml:space="preserve"> pointing to sizeable within</w:t>
+      </w:r>
+      <w:r>
+        <w:rPr>
+          <w:sz w:val="20"/>
+          <w:szCs w:val="18"/>
+          <w:lang w:val="en-GB"/>
+        </w:rPr>
+        <w:t>-</w:t>
+      </w:r>
+      <w:r>
+        <w:rPr>
+          <w:sz w:val="20"/>
+          <w:szCs w:val="18"/>
+          <w:lang w:val="en-GB"/>
+        </w:rPr>
+        <w:t xml:space="preserve">group variation. At the lower end of the distribution, we find several of Commission Directors-General as well as the Euratom Supply Agency with </w:t>
+      </w:r>
+      <w:r>
+        <w:rPr>
+          <w:sz w:val="20"/>
+          <w:szCs w:val="18"/>
+          <w:lang w:val="en-GB"/>
+        </w:rPr>
+        <w:t xml:space="preserve">only </w:t>
+      </w:r>
+      <w:r>
+        <w:rPr>
+          <w:sz w:val="20"/>
+          <w:szCs w:val="18"/>
+          <w:lang w:val="en-GB"/>
+        </w:rPr>
+        <w:t>77 followers.</w:t>
+      </w:r>
+    </w:p>
+    <w:p>
+      <w:pPr>
+        <w:spacing w:before="120" w:after="0" w:line="240" w:lineRule="auto"/>
+        <w:jc w:val="both"/>
+        <w:rPr>
+          <w:sz w:val="20"/>
+          <w:szCs w:val="18"/>
+          <w:lang w:val="en-GB"/>
+        </w:rPr>
+      </w:pPr>
     </w:p>
     <w:p>
       <w:pPr>
@@ -11397,6 +11946,196 @@
             </a:graphic>
           </wp:inline>
         </w:drawing>
+      </w:r>
+    </w:p>
+    <w:p>
+      <w:pPr>
+        <w:pStyle w:val="Beschriftung"/>
+        <w:keepLines/>
+        <w:jc w:val="center"/>
+        <w:rPr>
+          <w:color w:val="auto"/>
+          <w:sz w:val="20"/>
+          <w:lang w:val="en-GB"/>
+        </w:rPr>
+      </w:pPr>
+      <w:bookmarkStart w:id="18" w:name="_Ref75463867"/>
+      <w:r>
+        <w:rPr>
+          <w:b/>
+          <w:bCs/>
+          <w:color w:val="auto"/>
+          <w:lang w:val="en-GB"/>
+        </w:rPr>
+        <w:t xml:space="preserve">Figure </w:t>
+      </w:r>
+      <w:r>
+        <w:rPr>
+          <w:b/>
+          <w:bCs/>
+          <w:color w:val="auto"/>
+          <w:lang w:val="en-GB"/>
+        </w:rPr>
+        <w:fldChar w:fldCharType="begin"/>
+      </w:r>
+      <w:r>
+        <w:rPr>
+          <w:b/>
+          <w:bCs/>
+          <w:color w:val="auto"/>
+          <w:lang w:val="en-GB"/>
+        </w:rPr>
+        <w:instrText xml:space="preserve"> SEQ Figure \* ARABIC </w:instrText>
+      </w:r>
+      <w:r>
+        <w:rPr>
+          <w:b/>
+          <w:bCs/>
+          <w:color w:val="auto"/>
+          <w:lang w:val="en-GB"/>
+        </w:rPr>
+        <w:fldChar w:fldCharType="separate"/>
+      </w:r>
+      <w:r>
+        <w:rPr>
+          <w:b/>
+          <w:bCs/>
+          <w:noProof/>
+          <w:color w:val="auto"/>
+          <w:lang w:val="en-GB"/>
+        </w:rPr>
+        <w:t>4</w:t>
+      </w:r>
+      <w:r>
+        <w:rPr>
+          <w:b/>
+          <w:bCs/>
+          <w:color w:val="auto"/>
+          <w:lang w:val="en-GB"/>
+        </w:rPr>
+        <w:fldChar w:fldCharType="end"/>
+      </w:r>
+      <w:bookmarkEnd w:id="18"/>
+      <w:r>
+        <w:rPr>
+          <w:color w:val="auto"/>
+          <w:lang w:val="en-GB"/>
+        </w:rPr>
+        <w:t xml:space="preserve">: </w:t>
+      </w:r>
+      <w:r>
+        <w:rPr>
+          <w:color w:val="auto"/>
+          <w:lang w:val="en-GB"/>
+        </w:rPr>
+        <w:t>Followers of supranational Twitter accounts</w:t>
+      </w:r>
+    </w:p>
+    <w:p>
+      <w:pPr>
+        <w:spacing w:before="120" w:after="0" w:line="240" w:lineRule="auto"/>
+        <w:jc w:val="both"/>
+        <w:rPr>
+          <w:sz w:val="20"/>
+          <w:szCs w:val="18"/>
+          <w:lang w:val="en-GB"/>
+        </w:rPr>
+      </w:pPr>
+      <w:r>
+        <w:rPr>
+          <w:sz w:val="20"/>
+          <w:szCs w:val="18"/>
+          <w:lang w:val="en-GB"/>
+        </w:rPr>
+        <w:t xml:space="preserve">But do users </w:t>
+      </w:r>
+      <w:proofErr w:type="gramStart"/>
+      <w:r>
+        <w:rPr>
+          <w:sz w:val="20"/>
+          <w:szCs w:val="18"/>
+          <w:lang w:val="en-GB"/>
+        </w:rPr>
+        <w:t>actually engage</w:t>
+      </w:r>
+      <w:proofErr w:type="gramEnd"/>
+      <w:r>
+        <w:rPr>
+          <w:sz w:val="20"/>
+          <w:szCs w:val="18"/>
+          <w:lang w:val="en-GB"/>
+        </w:rPr>
+        <w:t xml:space="preserve"> with the messages they re</w:t>
+      </w:r>
+      <w:r>
+        <w:rPr>
+          <w:sz w:val="20"/>
+          <w:szCs w:val="18"/>
+          <w:lang w:val="en-GB"/>
+        </w:rPr>
+        <w:t>ce</w:t>
+      </w:r>
+      <w:r>
+        <w:rPr>
+          <w:sz w:val="20"/>
+          <w:szCs w:val="18"/>
+          <w:lang w:val="en-GB"/>
+        </w:rPr>
+        <w:t xml:space="preserve">ive from supranational EU actors? Like in </w:t>
+      </w:r>
+      <w:proofErr w:type="spellStart"/>
+      <w:r>
+        <w:rPr>
+          <w:sz w:val="20"/>
+          <w:szCs w:val="18"/>
+          <w:lang w:val="en-GB"/>
+        </w:rPr>
+        <w:t>preceeding</w:t>
+      </w:r>
+      <w:proofErr w:type="spellEnd"/>
+      <w:r>
+        <w:rPr>
+          <w:sz w:val="20"/>
+          <w:szCs w:val="18"/>
+          <w:lang w:val="en-GB"/>
+        </w:rPr>
+        <w:t xml:space="preserve"> section we focus on likes, retweets, </w:t>
+      </w:r>
+      <w:proofErr w:type="gramStart"/>
+      <w:r>
+        <w:rPr>
+          <w:sz w:val="20"/>
+          <w:szCs w:val="18"/>
+          <w:lang w:val="en-GB"/>
+        </w:rPr>
+        <w:t>quotes</w:t>
+      </w:r>
+      <w:proofErr w:type="gramEnd"/>
+      <w:r>
+        <w:rPr>
+          <w:sz w:val="20"/>
+          <w:szCs w:val="18"/>
+          <w:lang w:val="en-GB"/>
+        </w:rPr>
+        <w:t xml:space="preserve"> and replies – this time in response to the original, self-authored tweets that supranational actors have published. Since the number of </w:t>
+      </w:r>
+      <w:proofErr w:type="gramStart"/>
+      <w:r>
+        <w:rPr>
+          <w:sz w:val="20"/>
+          <w:szCs w:val="18"/>
+          <w:lang w:val="en-GB"/>
+        </w:rPr>
+        <w:t>user</w:t>
+      </w:r>
+      <w:proofErr w:type="gramEnd"/>
+      <w:r>
+        <w:rPr>
+          <w:sz w:val="20"/>
+          <w:szCs w:val="18"/>
+          <w:lang w:val="en-GB"/>
+        </w:rPr>
+        <w:t xml:space="preserve"> that may have seen the tweet in the first place arguably affects the number of possible engagements, we express the counts as the ashre of followers of the tweeting account at the point in time of the message. Given the imprecision in measuring follower counts, we reduce our sample to accounts that have at least 2 archive.org snapshots, taking only tweets at or after the first of those snapshots into account. Figure XX plots these engagement ratios against our equally treated benchmark samples.</w:t>
       </w:r>
     </w:p>
     <w:p>

</xml_diff>